<commit_message>
Added some extra points of discussing to Wk 4 Agenda
</commit_message>
<xml_diff>
--- a/Meeting Notes/Meeting Wk4 Agenda.docx
+++ b/Meeting Notes/Meeting Wk4 Agenda.docx
@@ -1,6 +1,6 @@
 
 <file path=word/document.xml><?xml version="1.0" encoding="utf-8"?>
-<w:document xmlns:wpc="http://schemas.microsoft.com/office/word/2010/wordprocessingCanvas" xmlns:mc="http://schemas.openxmlformats.org/markup-compatibility/2006" xmlns:o="urn:schemas-microsoft-com:office:office" xmlns:r="http://schemas.openxmlformats.org/officeDocument/2006/relationships" xmlns:m="http://schemas.openxmlformats.org/officeDocument/2006/math" xmlns:v="urn:schemas-microsoft-com:vml" xmlns:wp14="http://schemas.microsoft.com/office/word/2010/wordprocessingDrawing" xmlns:wp="http://schemas.openxmlformats.org/drawingml/2006/wordprocessingDrawing" xmlns:w10="urn:schemas-microsoft-com:office:word" xmlns:w="http://schemas.openxmlformats.org/wordprocessingml/2006/main" xmlns:w14="http://schemas.microsoft.com/office/word/2010/wordml" xmlns:w15="http://schemas.microsoft.com/office/word/2012/wordml" xmlns:wpg="http://schemas.microsoft.com/office/word/2010/wordprocessingGroup" xmlns:wpi="http://schemas.microsoft.com/office/word/2010/wordprocessingInk" xmlns:wne="http://schemas.microsoft.com/office/word/2006/wordml" xmlns:wps="http://schemas.microsoft.com/office/word/2010/wordprocessingShape" mc:Ignorable="w14 w15 wp14">
+<w:document xmlns:wpc="http://schemas.microsoft.com/office/word/2010/wordprocessingCanvas" xmlns:cx="http://schemas.microsoft.com/office/drawing/2014/chartex" xmlns:cx1="http://schemas.microsoft.com/office/drawing/2015/9/8/chartex" xmlns:cx2="http://schemas.microsoft.com/office/drawing/2015/10/21/chartex" xmlns:cx3="http://schemas.microsoft.com/office/drawing/2016/5/9/chartex" xmlns:cx4="http://schemas.microsoft.com/office/drawing/2016/5/10/chartex" xmlns:cx5="http://schemas.microsoft.com/office/drawing/2016/5/11/chartex" xmlns:cx6="http://schemas.microsoft.com/office/drawing/2016/5/12/chartex" xmlns:cx7="http://schemas.microsoft.com/office/drawing/2016/5/13/chartex" xmlns:cx8="http://schemas.microsoft.com/office/drawing/2016/5/14/chartex" xmlns:mc="http://schemas.openxmlformats.org/markup-compatibility/2006" xmlns:aink="http://schemas.microsoft.com/office/drawing/2016/ink" xmlns:am3d="http://schemas.microsoft.com/office/drawing/2017/model3d" xmlns:o="urn:schemas-microsoft-com:office:office" xmlns:r="http://schemas.openxmlformats.org/officeDocument/2006/relationships" xmlns:m="http://schemas.openxmlformats.org/officeDocument/2006/math" xmlns:v="urn:schemas-microsoft-com:vml" xmlns:wp14="http://schemas.microsoft.com/office/word/2010/wordprocessingDrawing" xmlns:wp="http://schemas.openxmlformats.org/drawingml/2006/wordprocessingDrawing" xmlns:w10="urn:schemas-microsoft-com:office:word" xmlns:w="http://schemas.openxmlformats.org/wordprocessingml/2006/main" xmlns:w14="http://schemas.microsoft.com/office/word/2010/wordml" xmlns:w15="http://schemas.microsoft.com/office/word/2012/wordml" xmlns:w16cid="http://schemas.microsoft.com/office/word/2016/wordml/cid" xmlns:w16se="http://schemas.microsoft.com/office/word/2015/wordml/symex" xmlns:wpg="http://schemas.microsoft.com/office/word/2010/wordprocessingGroup" xmlns:wpi="http://schemas.microsoft.com/office/word/2010/wordprocessingInk" xmlns:wne="http://schemas.microsoft.com/office/word/2006/wordml" xmlns:wps="http://schemas.microsoft.com/office/word/2010/wordprocessingShape" mc:Ignorable="w14 w15 w16se w16cid wp14">
   <w:body>
     <w:p>
       <w:pPr>
@@ -90,7 +90,21 @@
         <w:rPr>
           <w:b/>
         </w:rPr>
-        <w:t>State Of Project UI</w:t>
+        <w:t xml:space="preserve">State </w:t>
+      </w:r>
+      <w:proofErr w:type="gramStart"/>
+      <w:r>
+        <w:rPr>
+          <w:b/>
+        </w:rPr>
+        <w:t>Of</w:t>
+      </w:r>
+      <w:proofErr w:type="gramEnd"/>
+      <w:r>
+        <w:rPr>
+          <w:b/>
+        </w:rPr>
+        <w:t xml:space="preserve"> Project UI</w:t>
       </w:r>
     </w:p>
     <w:p>
@@ -155,8 +169,13 @@
           <w:b/>
         </w:rPr>
       </w:pPr>
-      <w:r>
-        <w:t>Specifically current progress in sprint 1</w:t>
+      <w:proofErr w:type="gramStart"/>
+      <w:r>
+        <w:t>Specifically</w:t>
+      </w:r>
+      <w:proofErr w:type="gramEnd"/>
+      <w:r>
+        <w:t xml:space="preserve"> current progress in sprint 1</w:t>
       </w:r>
     </w:p>
     <w:p>
@@ -176,6 +195,45 @@
       <w:r>
         <w:t>directs related to the project outline for sprint 1 on the unit homepage</w:t>
       </w:r>
+    </w:p>
+    <w:p>
+      <w:pPr>
+        <w:pStyle w:val="ListParagraph"/>
+        <w:numPr>
+          <w:ilvl w:val="1"/>
+          <w:numId w:val="1"/>
+        </w:numPr>
+        <w:rPr>
+          <w:b/>
+        </w:rPr>
+      </w:pPr>
+      <w:r>
+        <w:t>Confirm baseline deliverable to client</w:t>
+      </w:r>
+      <w:r>
+        <w:t xml:space="preserve"> </w:t>
+      </w:r>
+    </w:p>
+    <w:p>
+      <w:pPr>
+        <w:pStyle w:val="ListParagraph"/>
+        <w:ind w:left="2160"/>
+        <w:rPr>
+          <w:b/>
+        </w:rPr>
+      </w:pPr>
+      <w:r>
+        <w:rPr>
+          <w:i/>
+        </w:rPr>
+        <w:t xml:space="preserve">Sam: I noticed some features mentioned in the Scope of Work </w:t>
+      </w:r>
+      <w:r>
+        <w:rPr>
+          <w:i/>
+        </w:rPr>
+        <w:t>that I didn’t know we were implementing – I just need some clarification</w:t>
+      </w:r>
       <w:bookmarkStart w:id="0" w:name="_GoBack"/>
       <w:bookmarkEnd w:id="0"/>
     </w:p>
@@ -351,6 +409,21 @@
           <w:b/>
         </w:rPr>
         <w:t>)</w:t>
+      </w:r>
+    </w:p>
+    <w:p>
+      <w:pPr>
+        <w:pStyle w:val="ListParagraph"/>
+        <w:numPr>
+          <w:ilvl w:val="1"/>
+          <w:numId w:val="1"/>
+        </w:numPr>
+        <w:rPr>
+          <w:b/>
+        </w:rPr>
+      </w:pPr>
+      <w:r>
+        <w:t>Terminology of our project; program, web application, website, etc.</w:t>
       </w:r>
     </w:p>
     <w:p>
@@ -397,7 +470,7 @@
 </file>
 
 <file path=word/endnotes.xml><?xml version="1.0" encoding="utf-8"?>
-<w:endnotes xmlns:wpc="http://schemas.microsoft.com/office/word/2010/wordprocessingCanvas" xmlns:mc="http://schemas.openxmlformats.org/markup-compatibility/2006" xmlns:o="urn:schemas-microsoft-com:office:office" xmlns:r="http://schemas.openxmlformats.org/officeDocument/2006/relationships" xmlns:m="http://schemas.openxmlformats.org/officeDocument/2006/math" xmlns:v="urn:schemas-microsoft-com:vml" xmlns:wp14="http://schemas.microsoft.com/office/word/2010/wordprocessingDrawing" xmlns:wp="http://schemas.openxmlformats.org/drawingml/2006/wordprocessingDrawing" xmlns:w10="urn:schemas-microsoft-com:office:word" xmlns:w="http://schemas.openxmlformats.org/wordprocessingml/2006/main" xmlns:w14="http://schemas.microsoft.com/office/word/2010/wordml" xmlns:w15="http://schemas.microsoft.com/office/word/2012/wordml" xmlns:wpg="http://schemas.microsoft.com/office/word/2010/wordprocessingGroup" xmlns:wpi="http://schemas.microsoft.com/office/word/2010/wordprocessingInk" xmlns:wne="http://schemas.microsoft.com/office/word/2006/wordml" xmlns:wps="http://schemas.microsoft.com/office/word/2010/wordprocessingShape" mc:Ignorable="w14 w15 wp14">
+<w:endnotes xmlns:wpc="http://schemas.microsoft.com/office/word/2010/wordprocessingCanvas" xmlns:cx="http://schemas.microsoft.com/office/drawing/2014/chartex" xmlns:cx1="http://schemas.microsoft.com/office/drawing/2015/9/8/chartex" xmlns:cx2="http://schemas.microsoft.com/office/drawing/2015/10/21/chartex" xmlns:cx3="http://schemas.microsoft.com/office/drawing/2016/5/9/chartex" xmlns:cx4="http://schemas.microsoft.com/office/drawing/2016/5/10/chartex" xmlns:cx5="http://schemas.microsoft.com/office/drawing/2016/5/11/chartex" xmlns:cx6="http://schemas.microsoft.com/office/drawing/2016/5/12/chartex" xmlns:cx7="http://schemas.microsoft.com/office/drawing/2016/5/13/chartex" xmlns:cx8="http://schemas.microsoft.com/office/drawing/2016/5/14/chartex" xmlns:mc="http://schemas.openxmlformats.org/markup-compatibility/2006" xmlns:aink="http://schemas.microsoft.com/office/drawing/2016/ink" xmlns:am3d="http://schemas.microsoft.com/office/drawing/2017/model3d" xmlns:o="urn:schemas-microsoft-com:office:office" xmlns:r="http://schemas.openxmlformats.org/officeDocument/2006/relationships" xmlns:m="http://schemas.openxmlformats.org/officeDocument/2006/math" xmlns:v="urn:schemas-microsoft-com:vml" xmlns:wp14="http://schemas.microsoft.com/office/word/2010/wordprocessingDrawing" xmlns:wp="http://schemas.openxmlformats.org/drawingml/2006/wordprocessingDrawing" xmlns:w10="urn:schemas-microsoft-com:office:word" xmlns:w="http://schemas.openxmlformats.org/wordprocessingml/2006/main" xmlns:w14="http://schemas.microsoft.com/office/word/2010/wordml" xmlns:w15="http://schemas.microsoft.com/office/word/2012/wordml" xmlns:w16cid="http://schemas.microsoft.com/office/word/2016/wordml/cid" xmlns:w16se="http://schemas.microsoft.com/office/word/2015/wordml/symex" xmlns:wpg="http://schemas.microsoft.com/office/word/2010/wordprocessingGroup" xmlns:wpi="http://schemas.microsoft.com/office/word/2010/wordprocessingInk" xmlns:wne="http://schemas.microsoft.com/office/word/2006/wordml" xmlns:wps="http://schemas.microsoft.com/office/word/2010/wordprocessingShape" mc:Ignorable="w14 w15 w16se w16cid wp14">
   <w:endnote w:type="separator" w:id="-1">
     <w:p>
       <w:pPr>
@@ -422,7 +495,7 @@
 </file>
 
 <file path=word/footnotes.xml><?xml version="1.0" encoding="utf-8"?>
-<w:footnotes xmlns:wpc="http://schemas.microsoft.com/office/word/2010/wordprocessingCanvas" xmlns:mc="http://schemas.openxmlformats.org/markup-compatibility/2006" xmlns:o="urn:schemas-microsoft-com:office:office" xmlns:r="http://schemas.openxmlformats.org/officeDocument/2006/relationships" xmlns:m="http://schemas.openxmlformats.org/officeDocument/2006/math" xmlns:v="urn:schemas-microsoft-com:vml" xmlns:wp14="http://schemas.microsoft.com/office/word/2010/wordprocessingDrawing" xmlns:wp="http://schemas.openxmlformats.org/drawingml/2006/wordprocessingDrawing" xmlns:w10="urn:schemas-microsoft-com:office:word" xmlns:w="http://schemas.openxmlformats.org/wordprocessingml/2006/main" xmlns:w14="http://schemas.microsoft.com/office/word/2010/wordml" xmlns:w15="http://schemas.microsoft.com/office/word/2012/wordml" xmlns:wpg="http://schemas.microsoft.com/office/word/2010/wordprocessingGroup" xmlns:wpi="http://schemas.microsoft.com/office/word/2010/wordprocessingInk" xmlns:wne="http://schemas.microsoft.com/office/word/2006/wordml" xmlns:wps="http://schemas.microsoft.com/office/word/2010/wordprocessingShape" mc:Ignorable="w14 w15 wp14">
+<w:footnotes xmlns:wpc="http://schemas.microsoft.com/office/word/2010/wordprocessingCanvas" xmlns:cx="http://schemas.microsoft.com/office/drawing/2014/chartex" xmlns:cx1="http://schemas.microsoft.com/office/drawing/2015/9/8/chartex" xmlns:cx2="http://schemas.microsoft.com/office/drawing/2015/10/21/chartex" xmlns:cx3="http://schemas.microsoft.com/office/drawing/2016/5/9/chartex" xmlns:cx4="http://schemas.microsoft.com/office/drawing/2016/5/10/chartex" xmlns:cx5="http://schemas.microsoft.com/office/drawing/2016/5/11/chartex" xmlns:cx6="http://schemas.microsoft.com/office/drawing/2016/5/12/chartex" xmlns:cx7="http://schemas.microsoft.com/office/drawing/2016/5/13/chartex" xmlns:cx8="http://schemas.microsoft.com/office/drawing/2016/5/14/chartex" xmlns:mc="http://schemas.openxmlformats.org/markup-compatibility/2006" xmlns:aink="http://schemas.microsoft.com/office/drawing/2016/ink" xmlns:am3d="http://schemas.microsoft.com/office/drawing/2017/model3d" xmlns:o="urn:schemas-microsoft-com:office:office" xmlns:r="http://schemas.openxmlformats.org/officeDocument/2006/relationships" xmlns:m="http://schemas.openxmlformats.org/officeDocument/2006/math" xmlns:v="urn:schemas-microsoft-com:vml" xmlns:wp14="http://schemas.microsoft.com/office/word/2010/wordprocessingDrawing" xmlns:wp="http://schemas.openxmlformats.org/drawingml/2006/wordprocessingDrawing" xmlns:w10="urn:schemas-microsoft-com:office:word" xmlns:w="http://schemas.openxmlformats.org/wordprocessingml/2006/main" xmlns:w14="http://schemas.microsoft.com/office/word/2010/wordml" xmlns:w15="http://schemas.microsoft.com/office/word/2012/wordml" xmlns:w16cid="http://schemas.microsoft.com/office/word/2016/wordml/cid" xmlns:w16se="http://schemas.microsoft.com/office/word/2015/wordml/symex" xmlns:wpg="http://schemas.microsoft.com/office/word/2010/wordprocessingGroup" xmlns:wpi="http://schemas.microsoft.com/office/word/2010/wordprocessingInk" xmlns:wne="http://schemas.microsoft.com/office/word/2006/wordml" xmlns:wps="http://schemas.microsoft.com/office/word/2010/wordprocessingShape" mc:Ignorable="w14 w15 w16se w16cid wp14">
   <w:footnote w:type="separator" w:id="-1">
     <w:p>
       <w:pPr>
@@ -447,7 +520,7 @@
 </file>
 
 <file path=word/header1.xml><?xml version="1.0" encoding="utf-8"?>
-<w:hdr xmlns:wpc="http://schemas.microsoft.com/office/word/2010/wordprocessingCanvas" xmlns:mc="http://schemas.openxmlformats.org/markup-compatibility/2006" xmlns:o="urn:schemas-microsoft-com:office:office" xmlns:r="http://schemas.openxmlformats.org/officeDocument/2006/relationships" xmlns:m="http://schemas.openxmlformats.org/officeDocument/2006/math" xmlns:v="urn:schemas-microsoft-com:vml" xmlns:wp14="http://schemas.microsoft.com/office/word/2010/wordprocessingDrawing" xmlns:wp="http://schemas.openxmlformats.org/drawingml/2006/wordprocessingDrawing" xmlns:w10="urn:schemas-microsoft-com:office:word" xmlns:w="http://schemas.openxmlformats.org/wordprocessingml/2006/main" xmlns:w14="http://schemas.microsoft.com/office/word/2010/wordml" xmlns:w15="http://schemas.microsoft.com/office/word/2012/wordml" xmlns:wpg="http://schemas.microsoft.com/office/word/2010/wordprocessingGroup" xmlns:wpi="http://schemas.microsoft.com/office/word/2010/wordprocessingInk" xmlns:wne="http://schemas.microsoft.com/office/word/2006/wordml" xmlns:wps="http://schemas.microsoft.com/office/word/2010/wordprocessingShape" mc:Ignorable="w14 w15 wp14">
+<w:hdr xmlns:wpc="http://schemas.microsoft.com/office/word/2010/wordprocessingCanvas" xmlns:cx="http://schemas.microsoft.com/office/drawing/2014/chartex" xmlns:cx1="http://schemas.microsoft.com/office/drawing/2015/9/8/chartex" xmlns:cx2="http://schemas.microsoft.com/office/drawing/2015/10/21/chartex" xmlns:cx3="http://schemas.microsoft.com/office/drawing/2016/5/9/chartex" xmlns:cx4="http://schemas.microsoft.com/office/drawing/2016/5/10/chartex" xmlns:cx5="http://schemas.microsoft.com/office/drawing/2016/5/11/chartex" xmlns:cx6="http://schemas.microsoft.com/office/drawing/2016/5/12/chartex" xmlns:cx7="http://schemas.microsoft.com/office/drawing/2016/5/13/chartex" xmlns:cx8="http://schemas.microsoft.com/office/drawing/2016/5/14/chartex" xmlns:mc="http://schemas.openxmlformats.org/markup-compatibility/2006" xmlns:aink="http://schemas.microsoft.com/office/drawing/2016/ink" xmlns:am3d="http://schemas.microsoft.com/office/drawing/2017/model3d" xmlns:o="urn:schemas-microsoft-com:office:office" xmlns:r="http://schemas.openxmlformats.org/officeDocument/2006/relationships" xmlns:m="http://schemas.openxmlformats.org/officeDocument/2006/math" xmlns:v="urn:schemas-microsoft-com:vml" xmlns:wp14="http://schemas.microsoft.com/office/word/2010/wordprocessingDrawing" xmlns:wp="http://schemas.openxmlformats.org/drawingml/2006/wordprocessingDrawing" xmlns:w10="urn:schemas-microsoft-com:office:word" xmlns:w="http://schemas.openxmlformats.org/wordprocessingml/2006/main" xmlns:w14="http://schemas.microsoft.com/office/word/2010/wordml" xmlns:w15="http://schemas.microsoft.com/office/word/2012/wordml" xmlns:w16cid="http://schemas.microsoft.com/office/word/2016/wordml/cid" xmlns:w16se="http://schemas.microsoft.com/office/word/2015/wordml/symex" xmlns:wpg="http://schemas.microsoft.com/office/word/2010/wordprocessingGroup" xmlns:wpi="http://schemas.microsoft.com/office/word/2010/wordprocessingInk" xmlns:wne="http://schemas.microsoft.com/office/word/2006/wordml" xmlns:wps="http://schemas.microsoft.com/office/word/2010/wordprocessingShape" mc:Ignorable="w14 w15 w16se w16cid wp14">
   <w:sdt>
     <w:sdtPr>
       <w:rPr>
@@ -559,7 +632,7 @@
 </file>
 
 <file path=word/numbering.xml><?xml version="1.0" encoding="utf-8"?>
-<w:numbering xmlns:wpc="http://schemas.microsoft.com/office/word/2010/wordprocessingCanvas" xmlns:mc="http://schemas.openxmlformats.org/markup-compatibility/2006" xmlns:o="urn:schemas-microsoft-com:office:office" xmlns:r="http://schemas.openxmlformats.org/officeDocument/2006/relationships" xmlns:m="http://schemas.openxmlformats.org/officeDocument/2006/math" xmlns:v="urn:schemas-microsoft-com:vml" xmlns:wp14="http://schemas.microsoft.com/office/word/2010/wordprocessingDrawing" xmlns:wp="http://schemas.openxmlformats.org/drawingml/2006/wordprocessingDrawing" xmlns:w10="urn:schemas-microsoft-com:office:word" xmlns:w="http://schemas.openxmlformats.org/wordprocessingml/2006/main" xmlns:w14="http://schemas.microsoft.com/office/word/2010/wordml" xmlns:w15="http://schemas.microsoft.com/office/word/2012/wordml" xmlns:wpg="http://schemas.microsoft.com/office/word/2010/wordprocessingGroup" xmlns:wpi="http://schemas.microsoft.com/office/word/2010/wordprocessingInk" xmlns:wne="http://schemas.microsoft.com/office/word/2006/wordml" xmlns:wps="http://schemas.microsoft.com/office/word/2010/wordprocessingShape" mc:Ignorable="w14 w15 wp14">
+<w:numbering xmlns:wpc="http://schemas.microsoft.com/office/word/2010/wordprocessingCanvas" xmlns:cx="http://schemas.microsoft.com/office/drawing/2014/chartex" xmlns:cx1="http://schemas.microsoft.com/office/drawing/2015/9/8/chartex" xmlns:cx2="http://schemas.microsoft.com/office/drawing/2015/10/21/chartex" xmlns:cx3="http://schemas.microsoft.com/office/drawing/2016/5/9/chartex" xmlns:cx4="http://schemas.microsoft.com/office/drawing/2016/5/10/chartex" xmlns:cx5="http://schemas.microsoft.com/office/drawing/2016/5/11/chartex" xmlns:cx6="http://schemas.microsoft.com/office/drawing/2016/5/12/chartex" xmlns:cx7="http://schemas.microsoft.com/office/drawing/2016/5/13/chartex" xmlns:cx8="http://schemas.microsoft.com/office/drawing/2016/5/14/chartex" xmlns:mc="http://schemas.openxmlformats.org/markup-compatibility/2006" xmlns:aink="http://schemas.microsoft.com/office/drawing/2016/ink" xmlns:am3d="http://schemas.microsoft.com/office/drawing/2017/model3d" xmlns:o="urn:schemas-microsoft-com:office:office" xmlns:r="http://schemas.openxmlformats.org/officeDocument/2006/relationships" xmlns:m="http://schemas.openxmlformats.org/officeDocument/2006/math" xmlns:v="urn:schemas-microsoft-com:vml" xmlns:wp14="http://schemas.microsoft.com/office/word/2010/wordprocessingDrawing" xmlns:wp="http://schemas.openxmlformats.org/drawingml/2006/wordprocessingDrawing" xmlns:w10="urn:schemas-microsoft-com:office:word" xmlns:w="http://schemas.openxmlformats.org/wordprocessingml/2006/main" xmlns:w14="http://schemas.microsoft.com/office/word/2010/wordml" xmlns:w15="http://schemas.microsoft.com/office/word/2012/wordml" xmlns:w16cid="http://schemas.microsoft.com/office/word/2016/wordml/cid" xmlns:w16se="http://schemas.microsoft.com/office/word/2015/wordml/symex" xmlns:wpg="http://schemas.microsoft.com/office/word/2010/wordprocessingGroup" xmlns:wpi="http://schemas.microsoft.com/office/word/2010/wordprocessingInk" xmlns:wne="http://schemas.microsoft.com/office/word/2006/wordml" xmlns:wps="http://schemas.microsoft.com/office/word/2010/wordprocessingShape" mc:Ignorable="w14 w15 w16se w16cid wp14">
   <w:abstractNum w:abstractNumId="0" w15:restartNumberingAfterBreak="0">
     <w:nsid w:val="272E3DAB"/>
     <w:multiLevelType w:val="hybridMultilevel"/>
@@ -656,7 +729,7 @@
 </file>
 
 <file path=word/styles.xml><?xml version="1.0" encoding="utf-8"?>
-<w:styles xmlns:mc="http://schemas.openxmlformats.org/markup-compatibility/2006" xmlns:r="http://schemas.openxmlformats.org/officeDocument/2006/relationships" xmlns:w="http://schemas.openxmlformats.org/wordprocessingml/2006/main" xmlns:w14="http://schemas.microsoft.com/office/word/2010/wordml" xmlns:w15="http://schemas.microsoft.com/office/word/2012/wordml" mc:Ignorable="w14 w15">
+<w:styles xmlns:mc="http://schemas.openxmlformats.org/markup-compatibility/2006" xmlns:r="http://schemas.openxmlformats.org/officeDocument/2006/relationships" xmlns:w="http://schemas.openxmlformats.org/wordprocessingml/2006/main" xmlns:w14="http://schemas.microsoft.com/office/word/2010/wordml" xmlns:w15="http://schemas.microsoft.com/office/word/2012/wordml" xmlns:w16cid="http://schemas.microsoft.com/office/word/2016/wordml/cid" xmlns:w16se="http://schemas.microsoft.com/office/word/2015/wordml/symex" mc:Ignorable="w14 w15 w16se w16cid">
   <w:docDefaults>
     <w:rPrDefault>
       <w:rPr>
@@ -672,7 +745,7 @@
       </w:pPr>
     </w:pPrDefault>
   </w:docDefaults>
-  <w:latentStyles w:defLockedState="0" w:defUIPriority="99" w:defSemiHidden="0" w:defUnhideWhenUsed="0" w:defQFormat="0" w:count="371">
+  <w:latentStyles w:defLockedState="0" w:defUIPriority="99" w:defSemiHidden="0" w:defUnhideWhenUsed="0" w:defQFormat="0" w:count="375">
     <w:lsdException w:name="Normal" w:uiPriority="0" w:qFormat="1"/>
     <w:lsdException w:name="heading 1" w:uiPriority="9" w:qFormat="1"/>
     <w:lsdException w:name="heading 2" w:semiHidden="1" w:uiPriority="9" w:unhideWhenUsed="1" w:qFormat="1"/>
@@ -778,7 +851,6 @@
     <w:lsdException w:name="HTML Sample" w:semiHidden="1" w:unhideWhenUsed="1"/>
     <w:lsdException w:name="HTML Typewriter" w:semiHidden="1" w:unhideWhenUsed="1"/>
     <w:lsdException w:name="HTML Variable" w:semiHidden="1" w:unhideWhenUsed="1"/>
-    <w:lsdException w:name="Normal Table" w:semiHidden="1" w:unhideWhenUsed="1"/>
     <w:lsdException w:name="annotation subject" w:semiHidden="1" w:unhideWhenUsed="1"/>
     <w:lsdException w:name="No List" w:semiHidden="1" w:unhideWhenUsed="1"/>
     <w:lsdException w:name="Outline List 1" w:semiHidden="1" w:unhideWhenUsed="1"/>
@@ -822,10 +894,8 @@
     <w:lsdException w:name="Table Elegant" w:semiHidden="1" w:unhideWhenUsed="1"/>
     <w:lsdException w:name="Table Professional" w:semiHidden="1" w:unhideWhenUsed="1"/>
     <w:lsdException w:name="Table Subtle 1" w:semiHidden="1" w:unhideWhenUsed="1"/>
-    <w:lsdException w:name="Table Subtle 2" w:semiHidden="1" w:unhideWhenUsed="1"/>
     <w:lsdException w:name="Table Web 1" w:semiHidden="1" w:unhideWhenUsed="1"/>
     <w:lsdException w:name="Table Web 2" w:semiHidden="1" w:unhideWhenUsed="1"/>
-    <w:lsdException w:name="Table Web 3" w:semiHidden="1" w:unhideWhenUsed="1"/>
     <w:lsdException w:name="Balloon Text" w:semiHidden="1" w:unhideWhenUsed="1"/>
     <w:lsdException w:name="Table Grid" w:uiPriority="39"/>
     <w:lsdException w:name="Table Theme" w:semiHidden="1" w:unhideWhenUsed="1"/>
@@ -1044,6 +1114,10 @@
     <w:lsdException w:name="List Table 5 Dark Accent 6" w:uiPriority="50"/>
     <w:lsdException w:name="List Table 6 Colorful Accent 6" w:uiPriority="51"/>
     <w:lsdException w:name="List Table 7 Colorful Accent 6" w:uiPriority="52"/>
+    <w:lsdException w:name="Mention" w:semiHidden="1" w:unhideWhenUsed="1"/>
+    <w:lsdException w:name="Smart Hyperlink" w:semiHidden="1" w:unhideWhenUsed="1"/>
+    <w:lsdException w:name="Hashtag" w:semiHidden="1" w:unhideWhenUsed="1"/>
+    <w:lsdException w:name="Unresolved Mention" w:semiHidden="1" w:unhideWhenUsed="1"/>
   </w:latentStyles>
   <w:style w:type="paragraph" w:default="1" w:styleId="Normal">
     <w:name w:val="Normal"/>
@@ -1135,7 +1209,7 @@
 </file>
 
 <file path=word/glossary/document.xml><?xml version="1.0" encoding="utf-8"?>
-<w:glossaryDocument xmlns:wpc="http://schemas.microsoft.com/office/word/2010/wordprocessingCanvas" xmlns:mc="http://schemas.openxmlformats.org/markup-compatibility/2006" xmlns:o="urn:schemas-microsoft-com:office:office" xmlns:r="http://schemas.openxmlformats.org/officeDocument/2006/relationships" xmlns:m="http://schemas.openxmlformats.org/officeDocument/2006/math" xmlns:v="urn:schemas-microsoft-com:vml" xmlns:wp14="http://schemas.microsoft.com/office/word/2010/wordprocessingDrawing" xmlns:wp="http://schemas.openxmlformats.org/drawingml/2006/wordprocessingDrawing" xmlns:w10="urn:schemas-microsoft-com:office:word" xmlns:w="http://schemas.openxmlformats.org/wordprocessingml/2006/main" xmlns:w14="http://schemas.microsoft.com/office/word/2010/wordml" xmlns:w15="http://schemas.microsoft.com/office/word/2012/wordml" xmlns:wpg="http://schemas.microsoft.com/office/word/2010/wordprocessingGroup" xmlns:wpi="http://schemas.microsoft.com/office/word/2010/wordprocessingInk" xmlns:wne="http://schemas.microsoft.com/office/word/2006/wordml" xmlns:wps="http://schemas.microsoft.com/office/word/2010/wordprocessingShape" mc:Ignorable="w14 w15 wp14">
+<w:glossaryDocument xmlns:wpc="http://schemas.microsoft.com/office/word/2010/wordprocessingCanvas" xmlns:cx="http://schemas.microsoft.com/office/drawing/2014/chartex" xmlns:cx1="http://schemas.microsoft.com/office/drawing/2015/9/8/chartex" xmlns:cx2="http://schemas.microsoft.com/office/drawing/2015/10/21/chartex" xmlns:cx3="http://schemas.microsoft.com/office/drawing/2016/5/9/chartex" xmlns:cx4="http://schemas.microsoft.com/office/drawing/2016/5/10/chartex" xmlns:cx5="http://schemas.microsoft.com/office/drawing/2016/5/11/chartex" xmlns:cx6="http://schemas.microsoft.com/office/drawing/2016/5/12/chartex" xmlns:cx7="http://schemas.microsoft.com/office/drawing/2016/5/13/chartex" xmlns:cx8="http://schemas.microsoft.com/office/drawing/2016/5/14/chartex" xmlns:mc="http://schemas.openxmlformats.org/markup-compatibility/2006" xmlns:aink="http://schemas.microsoft.com/office/drawing/2016/ink" xmlns:am3d="http://schemas.microsoft.com/office/drawing/2017/model3d" xmlns:o="urn:schemas-microsoft-com:office:office" xmlns:r="http://schemas.openxmlformats.org/officeDocument/2006/relationships" xmlns:m="http://schemas.openxmlformats.org/officeDocument/2006/math" xmlns:v="urn:schemas-microsoft-com:vml" xmlns:wp14="http://schemas.microsoft.com/office/word/2010/wordprocessingDrawing" xmlns:wp="http://schemas.openxmlformats.org/drawingml/2006/wordprocessingDrawing" xmlns:w10="urn:schemas-microsoft-com:office:word" xmlns:w="http://schemas.openxmlformats.org/wordprocessingml/2006/main" xmlns:w14="http://schemas.microsoft.com/office/word/2010/wordml" xmlns:w15="http://schemas.microsoft.com/office/word/2012/wordml" xmlns:w16cid="http://schemas.microsoft.com/office/word/2016/wordml/cid" xmlns:w16se="http://schemas.microsoft.com/office/word/2015/wordml/symex" xmlns:wpg="http://schemas.microsoft.com/office/word/2010/wordprocessingGroup" xmlns:wpi="http://schemas.microsoft.com/office/word/2010/wordprocessingInk" xmlns:wne="http://schemas.microsoft.com/office/word/2006/wordml" xmlns:wps="http://schemas.microsoft.com/office/word/2010/wordprocessingShape" mc:Ignorable="w14 w15 w16se w16cid wp14">
   <w:docParts>
     <w:docPart>
       <w:docPartPr>
@@ -1159,7 +1233,7 @@
           </w:pPr>
           <w:r>
             <w:rPr>
-              <w:color w:val="5B9BD5" w:themeColor="accent1"/>
+              <w:color w:val="4472C4" w:themeColor="accent1"/>
               <w:sz w:val="20"/>
               <w:szCs w:val="20"/>
             </w:rPr>
@@ -1191,7 +1265,7 @@
           <w:r>
             <w:rPr>
               <w:caps/>
-              <w:color w:val="5B9BD5" w:themeColor="accent1"/>
+              <w:color w:val="4472C4" w:themeColor="accent1"/>
             </w:rPr>
             <w:t>[Document title]</w:t>
           </w:r>
@@ -1203,7 +1277,7 @@
 </file>
 
 <file path=word/glossary/fontTable.xml><?xml version="1.0" encoding="utf-8"?>
-<w:fonts xmlns:mc="http://schemas.openxmlformats.org/markup-compatibility/2006" xmlns:r="http://schemas.openxmlformats.org/officeDocument/2006/relationships" xmlns:w="http://schemas.openxmlformats.org/wordprocessingml/2006/main" xmlns:w14="http://schemas.microsoft.com/office/word/2010/wordml" xmlns:w15="http://schemas.microsoft.com/office/word/2012/wordml" mc:Ignorable="w14 w15">
+<w:fonts xmlns:mc="http://schemas.openxmlformats.org/markup-compatibility/2006" xmlns:r="http://schemas.openxmlformats.org/officeDocument/2006/relationships" xmlns:w="http://schemas.openxmlformats.org/wordprocessingml/2006/main" xmlns:w14="http://schemas.microsoft.com/office/word/2010/wordml" xmlns:w15="http://schemas.microsoft.com/office/word/2012/wordml" xmlns:w16cid="http://schemas.microsoft.com/office/word/2016/wordml/cid" xmlns:w16se="http://schemas.microsoft.com/office/word/2015/wordml/symex" mc:Ignorable="w14 w15 w16se w16cid">
   <w:font w:name="Times New Roman">
     <w:panose1 w:val="02020603050405020304"/>
     <w:charset w:val="00"/>
@@ -1229,7 +1303,7 @@
 </file>
 
 <file path=word/glossary/settings.xml><?xml version="1.0" encoding="utf-8"?>
-<w:settings xmlns:mc="http://schemas.openxmlformats.org/markup-compatibility/2006" xmlns:o="urn:schemas-microsoft-com:office:office" xmlns:r="http://schemas.openxmlformats.org/officeDocument/2006/relationships" xmlns:m="http://schemas.openxmlformats.org/officeDocument/2006/math" xmlns:v="urn:schemas-microsoft-com:vml" xmlns:w10="urn:schemas-microsoft-com:office:word" xmlns:w="http://schemas.openxmlformats.org/wordprocessingml/2006/main" xmlns:w14="http://schemas.microsoft.com/office/word/2010/wordml" xmlns:w15="http://schemas.microsoft.com/office/word/2012/wordml" xmlns:sl="http://schemas.openxmlformats.org/schemaLibrary/2006/main" mc:Ignorable="w14 w15">
+<w:settings xmlns:mc="http://schemas.openxmlformats.org/markup-compatibility/2006" xmlns:o="urn:schemas-microsoft-com:office:office" xmlns:r="http://schemas.openxmlformats.org/officeDocument/2006/relationships" xmlns:m="http://schemas.openxmlformats.org/officeDocument/2006/math" xmlns:v="urn:schemas-microsoft-com:vml" xmlns:w10="urn:schemas-microsoft-com:office:word" xmlns:w="http://schemas.openxmlformats.org/wordprocessingml/2006/main" xmlns:w14="http://schemas.microsoft.com/office/word/2010/wordml" xmlns:w15="http://schemas.microsoft.com/office/word/2012/wordml" xmlns:w16cid="http://schemas.microsoft.com/office/word/2016/wordml/cid" xmlns:w16se="http://schemas.microsoft.com/office/word/2015/wordml/symex" xmlns:sl="http://schemas.openxmlformats.org/schemaLibrary/2006/main" mc:Ignorable="w14 w15 w16se w16cid">
   <w:view w:val="normal"/>
   <w:defaultTabStop w:val="720"/>
   <w:characterSpacingControl w:val="doNotCompress"/>
@@ -1240,6 +1314,7 @@
     <w:compatSetting w:name="enableOpenTypeFeatures" w:uri="http://schemas.microsoft.com/office/word" w:val="1"/>
     <w:compatSetting w:name="doNotFlipMirrorIndents" w:uri="http://schemas.microsoft.com/office/word" w:val="1"/>
     <w:compatSetting w:name="differentiateMultirowTableHeaders" w:uri="http://schemas.microsoft.com/office/word" w:val="1"/>
+    <w:compatSetting w:name="useWord2013TrackBottomHyphenation" w:uri="http://schemas.microsoft.com/office/word" w:val="1"/>
   </w:compat>
   <w:rsids>
     <w:rsidRoot w:val="0010362E"/>
@@ -1270,7 +1345,7 @@
 </file>
 
 <file path=word/glossary/styles.xml><?xml version="1.0" encoding="utf-8"?>
-<w:styles xmlns:mc="http://schemas.openxmlformats.org/markup-compatibility/2006" xmlns:r="http://schemas.openxmlformats.org/officeDocument/2006/relationships" xmlns:w="http://schemas.openxmlformats.org/wordprocessingml/2006/main" xmlns:w14="http://schemas.microsoft.com/office/word/2010/wordml" xmlns:w15="http://schemas.microsoft.com/office/word/2012/wordml" mc:Ignorable="w14 w15">
+<w:styles xmlns:mc="http://schemas.openxmlformats.org/markup-compatibility/2006" xmlns:r="http://schemas.openxmlformats.org/officeDocument/2006/relationships" xmlns:w="http://schemas.openxmlformats.org/wordprocessingml/2006/main" xmlns:w14="http://schemas.microsoft.com/office/word/2010/wordml" xmlns:w15="http://schemas.microsoft.com/office/word/2012/wordml" xmlns:w16cid="http://schemas.microsoft.com/office/word/2016/wordml/cid" xmlns:w16se="http://schemas.microsoft.com/office/word/2015/wordml/symex" mc:Ignorable="w14 w15 w16se w16cid">
   <w:docDefaults>
     <w:rPrDefault>
       <w:rPr>
@@ -1286,7 +1361,7 @@
       </w:pPr>
     </w:pPrDefault>
   </w:docDefaults>
-  <w:latentStyles w:defLockedState="0" w:defUIPriority="99" w:defSemiHidden="0" w:defUnhideWhenUsed="0" w:defQFormat="0" w:count="371">
+  <w:latentStyles w:defLockedState="0" w:defUIPriority="99" w:defSemiHidden="0" w:defUnhideWhenUsed="0" w:defQFormat="0" w:count="375">
     <w:lsdException w:name="Normal" w:uiPriority="0" w:qFormat="1"/>
     <w:lsdException w:name="heading 1" w:uiPriority="9" w:qFormat="1"/>
     <w:lsdException w:name="heading 2" w:semiHidden="1" w:uiPriority="9" w:unhideWhenUsed="1" w:qFormat="1"/>
@@ -1392,7 +1467,6 @@
     <w:lsdException w:name="HTML Sample" w:semiHidden="1" w:unhideWhenUsed="1"/>
     <w:lsdException w:name="HTML Typewriter" w:semiHidden="1" w:unhideWhenUsed="1"/>
     <w:lsdException w:name="HTML Variable" w:semiHidden="1" w:unhideWhenUsed="1"/>
-    <w:lsdException w:name="Normal Table" w:semiHidden="1" w:unhideWhenUsed="1"/>
     <w:lsdException w:name="annotation subject" w:semiHidden="1" w:unhideWhenUsed="1"/>
     <w:lsdException w:name="No List" w:semiHidden="1" w:unhideWhenUsed="1"/>
     <w:lsdException w:name="Outline List 1" w:semiHidden="1" w:unhideWhenUsed="1"/>
@@ -1436,10 +1510,8 @@
     <w:lsdException w:name="Table Elegant" w:semiHidden="1" w:unhideWhenUsed="1"/>
     <w:lsdException w:name="Table Professional" w:semiHidden="1" w:unhideWhenUsed="1"/>
     <w:lsdException w:name="Table Subtle 1" w:semiHidden="1" w:unhideWhenUsed="1"/>
-    <w:lsdException w:name="Table Subtle 2" w:semiHidden="1" w:unhideWhenUsed="1"/>
     <w:lsdException w:name="Table Web 1" w:semiHidden="1" w:unhideWhenUsed="1"/>
     <w:lsdException w:name="Table Web 2" w:semiHidden="1" w:unhideWhenUsed="1"/>
-    <w:lsdException w:name="Table Web 3" w:semiHidden="1" w:unhideWhenUsed="1"/>
     <w:lsdException w:name="Balloon Text" w:semiHidden="1" w:unhideWhenUsed="1"/>
     <w:lsdException w:name="Table Grid" w:uiPriority="39"/>
     <w:lsdException w:name="Table Theme" w:semiHidden="1" w:unhideWhenUsed="1"/>
@@ -1658,6 +1730,10 @@
     <w:lsdException w:name="List Table 5 Dark Accent 6" w:uiPriority="50"/>
     <w:lsdException w:name="List Table 6 Colorful Accent 6" w:uiPriority="51"/>
     <w:lsdException w:name="List Table 7 Colorful Accent 6" w:uiPriority="52"/>
+    <w:lsdException w:name="Mention" w:semiHidden="1" w:unhideWhenUsed="1"/>
+    <w:lsdException w:name="Smart Hyperlink" w:semiHidden="1" w:unhideWhenUsed="1"/>
+    <w:lsdException w:name="Hashtag" w:semiHidden="1" w:unhideWhenUsed="1"/>
+    <w:lsdException w:name="Unresolved Mention" w:semiHidden="1" w:unhideWhenUsed="1"/>
   </w:latentStyles>
   <w:style w:type="paragraph" w:default="1" w:styleId="Normal">
     <w:name w:val="Normal"/>
@@ -1702,7 +1778,7 @@
 </file>
 
 <file path=word/glossary/webSettings.xml><?xml version="1.0" encoding="utf-8"?>
-<w:webSettings xmlns:mc="http://schemas.openxmlformats.org/markup-compatibility/2006" xmlns:r="http://schemas.openxmlformats.org/officeDocument/2006/relationships" xmlns:w="http://schemas.openxmlformats.org/wordprocessingml/2006/main" xmlns:w14="http://schemas.microsoft.com/office/word/2010/wordml" xmlns:w15="http://schemas.microsoft.com/office/word/2012/wordml" mc:Ignorable="w14 w15">
+<w:webSettings xmlns:mc="http://schemas.openxmlformats.org/markup-compatibility/2006" xmlns:r="http://schemas.openxmlformats.org/officeDocument/2006/relationships" xmlns:w="http://schemas.openxmlformats.org/wordprocessingml/2006/main" xmlns:w14="http://schemas.microsoft.com/office/word/2010/wordml" xmlns:w15="http://schemas.microsoft.com/office/word/2012/wordml" xmlns:w16cid="http://schemas.microsoft.com/office/word/2016/wordml/cid" xmlns:w16se="http://schemas.microsoft.com/office/word/2015/wordml/symex" mc:Ignorable="w14 w15 w16se w16cid">
   <w:optimizeForBrowser/>
   <w:allowPNG/>
 </w:webSettings>

</xml_diff>

<commit_message>
test MySQL php files
</commit_message>
<xml_diff>
--- a/Meeting Notes/Meeting Wk4 Agenda.docx
+++ b/Meeting Notes/Meeting Wk4 Agenda.docx
@@ -92,14 +92,14 @@
         </w:rPr>
         <w:t xml:space="preserve">State </w:t>
       </w:r>
-      <w:proofErr w:type="gramStart"/>
-      <w:r>
-        <w:rPr>
-          <w:b/>
-        </w:rPr>
-        <w:t>Of</w:t>
-      </w:r>
-      <w:proofErr w:type="gramEnd"/>
+      <w:bookmarkStart w:id="0" w:name="_GoBack"/>
+      <w:bookmarkEnd w:id="0"/>
+      <w:r>
+        <w:rPr>
+          <w:b/>
+        </w:rPr>
+        <w:t>of</w:t>
+      </w:r>
       <w:r>
         <w:rPr>
           <w:b/>
@@ -169,11 +169,9 @@
           <w:b/>
         </w:rPr>
       </w:pPr>
-      <w:proofErr w:type="gramStart"/>
-      <w:r>
-        <w:t>Specifically</w:t>
-      </w:r>
-      <w:proofErr w:type="gramEnd"/>
+      <w:r>
+        <w:t>Specifically,</w:t>
+      </w:r>
       <w:r>
         <w:t xml:space="preserve"> current progress in sprint 1</w:t>
       </w:r>
@@ -234,8 +232,6 @@
         </w:rPr>
         <w:t>that I didn’t know we were implementing – I just need some clarification</w:t>
       </w:r>
-      <w:bookmarkStart w:id="0" w:name="_GoBack"/>
-      <w:bookmarkEnd w:id="0"/>
     </w:p>
     <w:p>
       <w:pPr>
@@ -851,6 +847,7 @@
     <w:lsdException w:name="HTML Sample" w:semiHidden="1" w:unhideWhenUsed="1"/>
     <w:lsdException w:name="HTML Typewriter" w:semiHidden="1" w:unhideWhenUsed="1"/>
     <w:lsdException w:name="HTML Variable" w:semiHidden="1" w:unhideWhenUsed="1"/>
+    <w:lsdException w:name="Normal Table" w:semiHidden="1" w:unhideWhenUsed="1"/>
     <w:lsdException w:name="annotation subject" w:semiHidden="1" w:unhideWhenUsed="1"/>
     <w:lsdException w:name="No List" w:semiHidden="1" w:unhideWhenUsed="1"/>
     <w:lsdException w:name="Outline List 1" w:semiHidden="1" w:unhideWhenUsed="1"/>
@@ -894,8 +891,10 @@
     <w:lsdException w:name="Table Elegant" w:semiHidden="1" w:unhideWhenUsed="1"/>
     <w:lsdException w:name="Table Professional" w:semiHidden="1" w:unhideWhenUsed="1"/>
     <w:lsdException w:name="Table Subtle 1" w:semiHidden="1" w:unhideWhenUsed="1"/>
+    <w:lsdException w:name="Table Subtle 2" w:semiHidden="1" w:unhideWhenUsed="1"/>
     <w:lsdException w:name="Table Web 1" w:semiHidden="1" w:unhideWhenUsed="1"/>
     <w:lsdException w:name="Table Web 2" w:semiHidden="1" w:unhideWhenUsed="1"/>
+    <w:lsdException w:name="Table Web 3" w:semiHidden="1" w:unhideWhenUsed="1"/>
     <w:lsdException w:name="Balloon Text" w:semiHidden="1" w:unhideWhenUsed="1"/>
     <w:lsdException w:name="Table Grid" w:uiPriority="39"/>
     <w:lsdException w:name="Table Theme" w:semiHidden="1" w:unhideWhenUsed="1"/>
@@ -1283,14 +1282,22 @@
     <w:charset w:val="00"/>
     <w:family w:val="roman"/>
     <w:pitch w:val="variable"/>
-    <w:sig w:usb0="E0002EFF" w:usb1="C000785B" w:usb2="00000009" w:usb3="00000000" w:csb0="000001FF" w:csb1="00000000"/>
+    <w:sig w:usb0="E0002AEF" w:usb1="C0007841" w:usb2="00000009" w:usb3="00000000" w:csb0="000001FF" w:csb1="00000000"/>
   </w:font>
   <w:font w:name="Calibri">
     <w:panose1 w:val="020F0502020204030204"/>
     <w:charset w:val="00"/>
     <w:family w:val="swiss"/>
     <w:pitch w:val="variable"/>
-    <w:sig w:usb0="E0002AFF" w:usb1="C000247B" w:usb2="00000009" w:usb3="00000000" w:csb0="000001FF" w:csb1="00000000"/>
+    <w:sig w:usb0="E0002AFF" w:usb1="C000ACFF" w:usb2="00000009" w:usb3="00000000" w:csb0="000001FF" w:csb1="00000000"/>
+  </w:font>
+  <w:font w:name="SimSun">
+    <w:altName w:val="宋体"/>
+    <w:panose1 w:val="02010600030101010101"/>
+    <w:charset w:val="86"/>
+    <w:family w:val="auto"/>
+    <w:pitch w:val="variable"/>
+    <w:sig w:usb0="00000001" w:usb1="080E0000" w:usb2="00000010" w:usb3="00000000" w:csb0="00040000" w:csb1="00000000"/>
   </w:font>
   <w:font w:name="Calibri Light">
     <w:panose1 w:val="020F0302020204030204"/>
@@ -1298,6 +1305,22 @@
     <w:family w:val="swiss"/>
     <w:pitch w:val="variable"/>
     <w:sig w:usb0="E0002AFF" w:usb1="C000247B" w:usb2="00000009" w:usb3="00000000" w:csb0="000001FF" w:csb1="00000000"/>
+  </w:font>
+  <w:font w:name="DengXian">
+    <w:altName w:val="等线"/>
+    <w:panose1 w:val="02010600030101010101"/>
+    <w:charset w:val="86"/>
+    <w:family w:val="auto"/>
+    <w:pitch w:val="variable"/>
+    <w:sig w:usb0="A00002BF" w:usb1="38CF7CFA" w:usb2="00000016" w:usb3="00000000" w:csb0="0004000F" w:csb1="00000000"/>
+  </w:font>
+  <w:font w:name="DengXian Light">
+    <w:altName w:val="等线 Light"/>
+    <w:panose1 w:val="02010600030101010101"/>
+    <w:charset w:val="86"/>
+    <w:family w:val="roman"/>
+    <w:notTrueType/>
+    <w:pitch w:val="default"/>
   </w:font>
 </w:fonts>
 </file>
@@ -1321,6 +1344,7 @@
     <w:rsid w:val="0010362E"/>
     <w:rsid w:val="00182687"/>
     <w:rsid w:val="004F0DB2"/>
+    <w:rsid w:val="00A31775"/>
     <w:rsid w:val="00B42554"/>
   </w:rsids>
   <m:mathPr>
@@ -1336,7 +1360,7 @@
     <m:intLim m:val="subSup"/>
     <m:naryLim m:val="undOvr"/>
   </m:mathPr>
-  <w:themeFontLang w:val="en-AU"/>
+  <w:themeFontLang w:val="en-AU" w:eastAsia="zh-CN"/>
   <w:clrSchemeMapping w:bg1="light1" w:t1="dark1" w:bg2="light2" w:t2="dark2" w:accent1="accent1" w:accent2="accent2" w:accent3="accent3" w:accent4="accent4" w:accent5="accent5" w:accent6="accent6" w:hyperlink="hyperlink" w:followedHyperlink="followedHyperlink"/>
   <w:decimalSymbol w:val="."/>
   <w:listSeparator w:val=","/>
@@ -1467,6 +1491,7 @@
     <w:lsdException w:name="HTML Sample" w:semiHidden="1" w:unhideWhenUsed="1"/>
     <w:lsdException w:name="HTML Typewriter" w:semiHidden="1" w:unhideWhenUsed="1"/>
     <w:lsdException w:name="HTML Variable" w:semiHidden="1" w:unhideWhenUsed="1"/>
+    <w:lsdException w:name="Normal Table" w:semiHidden="1" w:unhideWhenUsed="1"/>
     <w:lsdException w:name="annotation subject" w:semiHidden="1" w:unhideWhenUsed="1"/>
     <w:lsdException w:name="No List" w:semiHidden="1" w:unhideWhenUsed="1"/>
     <w:lsdException w:name="Outline List 1" w:semiHidden="1" w:unhideWhenUsed="1"/>
@@ -1510,8 +1535,10 @@
     <w:lsdException w:name="Table Elegant" w:semiHidden="1" w:unhideWhenUsed="1"/>
     <w:lsdException w:name="Table Professional" w:semiHidden="1" w:unhideWhenUsed="1"/>
     <w:lsdException w:name="Table Subtle 1" w:semiHidden="1" w:unhideWhenUsed="1"/>
+    <w:lsdException w:name="Table Subtle 2" w:semiHidden="1" w:unhideWhenUsed="1"/>
     <w:lsdException w:name="Table Web 1" w:semiHidden="1" w:unhideWhenUsed="1"/>
     <w:lsdException w:name="Table Web 2" w:semiHidden="1" w:unhideWhenUsed="1"/>
+    <w:lsdException w:name="Table Web 3" w:semiHidden="1" w:unhideWhenUsed="1"/>
     <w:lsdException w:name="Balloon Text" w:semiHidden="1" w:unhideWhenUsed="1"/>
     <w:lsdException w:name="Table Grid" w:uiPriority="39"/>
     <w:lsdException w:name="Table Theme" w:semiHidden="1" w:unhideWhenUsed="1"/>

</xml_diff>

<commit_message>
agenda recording by Minrui
</commit_message>
<xml_diff>
--- a/Meeting Notes/Meeting Wk4 Agenda.docx
+++ b/Meeting Notes/Meeting Wk4 Agenda.docx
@@ -92,8 +92,6 @@
         </w:rPr>
         <w:t xml:space="preserve">State </w:t>
       </w:r>
-      <w:bookmarkStart w:id="0" w:name="_GoBack"/>
-      <w:bookmarkEnd w:id="0"/>
       <w:r>
         <w:rPr>
           <w:b/>
@@ -125,6 +123,306 @@
     <w:p>
       <w:pPr>
         <w:pStyle w:val="ListParagraph"/>
+        <w:ind w:left="1440"/>
+      </w:pPr>
+      <w:r>
+        <w:t>Sam: Not too much changed. Search bar page, view at test page already. History page to upload to the question.</w:t>
+      </w:r>
+    </w:p>
+    <w:p>
+      <w:pPr>
+        <w:pStyle w:val="ListParagraph"/>
+        <w:ind w:left="1440"/>
+      </w:pPr>
+    </w:p>
+    <w:p>
+      <w:pPr>
+        <w:pStyle w:val="ListParagraph"/>
+        <w:ind w:left="1440"/>
+      </w:pPr>
+      <w:r>
+        <w:t>La: formatting find a key to submit</w:t>
+      </w:r>
+    </w:p>
+    <w:p>
+      <w:pPr>
+        <w:pStyle w:val="ListParagraph"/>
+        <w:ind w:left="1440"/>
+      </w:pPr>
+    </w:p>
+    <w:p>
+      <w:pPr>
+        <w:pStyle w:val="ListParagraph"/>
+        <w:ind w:left="1440"/>
+      </w:pPr>
+      <w:r>
+        <w:t>Sam: this week begin to work at history.</w:t>
+      </w:r>
+    </w:p>
+    <w:p>
+      <w:pPr>
+        <w:pStyle w:val="ListParagraph"/>
+        <w:ind w:left="1440"/>
+      </w:pPr>
+      <w:r>
+        <w:t xml:space="preserve">         build the history page.</w:t>
+      </w:r>
+    </w:p>
+    <w:p>
+      <w:pPr>
+        <w:pStyle w:val="ListParagraph"/>
+        <w:ind w:left="1440"/>
+      </w:pPr>
+    </w:p>
+    <w:p>
+      <w:pPr>
+        <w:pStyle w:val="ListParagraph"/>
+        <w:ind w:left="1440"/>
+      </w:pPr>
+      <w:r>
+        <w:t>Chen: everybody involved in UI</w:t>
+      </w:r>
+    </w:p>
+    <w:p>
+      <w:pPr>
+        <w:pStyle w:val="ListParagraph"/>
+        <w:ind w:left="1440"/>
+      </w:pPr>
+    </w:p>
+    <w:p>
+      <w:pPr>
+        <w:pStyle w:val="ListParagraph"/>
+        <w:ind w:left="1440"/>
+      </w:pPr>
+      <w:r>
+        <w:t>Michael: 3 people working on each thing.</w:t>
+      </w:r>
+    </w:p>
+    <w:p>
+      <w:pPr>
+        <w:pStyle w:val="ListParagraph"/>
+        <w:ind w:left="1440"/>
+      </w:pPr>
+      <w:r>
+        <w:tab/>
+        <w:t>balancing ideas</w:t>
+      </w:r>
+    </w:p>
+    <w:p>
+      <w:pPr>
+        <w:pStyle w:val="ListParagraph"/>
+        <w:ind w:left="1440"/>
+      </w:pPr>
+      <w:r>
+        <w:tab/>
+        <w:t>keep everyone evolved.  make things more formal</w:t>
+      </w:r>
+    </w:p>
+    <w:p>
+      <w:pPr>
+        <w:pStyle w:val="ListParagraph"/>
+        <w:ind w:left="1440"/>
+      </w:pPr>
+    </w:p>
+    <w:p>
+      <w:pPr>
+        <w:pStyle w:val="ListParagraph"/>
+        <w:ind w:left="1440"/>
+      </w:pPr>
+      <w:r>
+        <w:t>Minrui:</w:t>
+      </w:r>
+    </w:p>
+    <w:p>
+      <w:pPr>
+        <w:pStyle w:val="ListParagraph"/>
+        <w:ind w:left="1440"/>
+      </w:pPr>
+      <w:r>
+        <w:tab/>
+        <w:t>In UI design, we need to reach consensus on the variable name used in php part and html part.</w:t>
+      </w:r>
+    </w:p>
+    <w:p>
+      <w:pPr>
+        <w:pStyle w:val="ListParagraph"/>
+        <w:ind w:left="1440"/>
+      </w:pPr>
+    </w:p>
+    <w:p>
+      <w:pPr>
+        <w:pStyle w:val="ListParagraph"/>
+        <w:ind w:left="1440"/>
+      </w:pPr>
+    </w:p>
+    <w:p>
+      <w:pPr>
+        <w:pStyle w:val="ListParagraph"/>
+        <w:ind w:left="1440"/>
+      </w:pPr>
+      <w:r>
+        <w:t>Mike:  main test:  a template for test.  running programme in extreme cases</w:t>
+      </w:r>
+      <w:r>
+        <w:t>.   Testing process through .</w:t>
+      </w:r>
+    </w:p>
+    <w:p>
+      <w:pPr>
+        <w:pStyle w:val="ListParagraph"/>
+        <w:ind w:left="1440"/>
+      </w:pPr>
+    </w:p>
+    <w:p>
+      <w:pPr>
+        <w:pStyle w:val="ListParagraph"/>
+        <w:ind w:left="1440"/>
+      </w:pPr>
+    </w:p>
+    <w:p>
+      <w:pPr>
+        <w:pStyle w:val="ListParagraph"/>
+        <w:ind w:left="1440"/>
+      </w:pPr>
+      <w:r>
+        <w:t>Minrui: php exception part for extreme cases. If the returned SQL result is not what we want, then throw exceptions.</w:t>
+      </w:r>
+    </w:p>
+    <w:p>
+      <w:pPr>
+        <w:pStyle w:val="ListParagraph"/>
+        <w:ind w:left="1440"/>
+      </w:pPr>
+    </w:p>
+    <w:p>
+      <w:pPr>
+        <w:pStyle w:val="ListParagraph"/>
+        <w:ind w:left="1440"/>
+      </w:pPr>
+    </w:p>
+    <w:p>
+      <w:pPr>
+        <w:pStyle w:val="ListParagraph"/>
+        <w:ind w:left="1440"/>
+      </w:pPr>
+      <w:r>
+        <w:t>Lachlan: some parts for automating tests</w:t>
+      </w:r>
+    </w:p>
+    <w:p>
+      <w:pPr>
+        <w:pStyle w:val="ListParagraph"/>
+        <w:ind w:left="1440"/>
+      </w:pPr>
+    </w:p>
+    <w:p>
+      <w:pPr>
+        <w:pStyle w:val="ListParagraph"/>
+        <w:ind w:left="1440"/>
+      </w:pPr>
+      <w:r>
+        <w:t>Chen: screenshot   haven’t developed data model.  more data requirement later.</w:t>
+      </w:r>
+    </w:p>
+    <w:p>
+      <w:pPr>
+        <w:pStyle w:val="ListParagraph"/>
+        <w:ind w:left="1440"/>
+      </w:pPr>
+    </w:p>
+    <w:p>
+      <w:pPr>
+        <w:pStyle w:val="ListParagraph"/>
+        <w:ind w:left="1440"/>
+      </w:pPr>
+      <w:r>
+        <w:t>Sam: Java or JavaScript?</w:t>
+      </w:r>
+    </w:p>
+    <w:p>
+      <w:pPr>
+        <w:pStyle w:val="ListParagraph"/>
+        <w:ind w:left="1440"/>
+      </w:pPr>
+      <w:r>
+        <w:t>JavaScript to do the front-end and node.js for the back-end.</w:t>
+      </w:r>
+    </w:p>
+    <w:p>
+      <w:pPr>
+        <w:pStyle w:val="ListParagraph"/>
+        <w:ind w:left="1440"/>
+      </w:pPr>
+    </w:p>
+    <w:p>
+      <w:pPr>
+        <w:pStyle w:val="ListParagraph"/>
+        <w:ind w:left="1440"/>
+      </w:pPr>
+      <w:r>
+        <w:t>In the scope of work, implementing checking the file uploaded.</w:t>
+      </w:r>
+    </w:p>
+    <w:p>
+      <w:pPr>
+        <w:pStyle w:val="ListParagraph"/>
+        <w:ind w:left="1440"/>
+      </w:pPr>
+    </w:p>
+    <w:p>
+      <w:pPr>
+        <w:pStyle w:val="ListParagraph"/>
+        <w:ind w:left="1440"/>
+      </w:pPr>
+    </w:p>
+    <w:p>
+      <w:pPr>
+        <w:pStyle w:val="ListParagraph"/>
+        <w:ind w:left="1440"/>
+      </w:pPr>
+    </w:p>
+    <w:p>
+      <w:pPr>
+        <w:pStyle w:val="ListParagraph"/>
+        <w:ind w:left="1440"/>
+      </w:pPr>
+    </w:p>
+    <w:p>
+      <w:pPr>
+        <w:pStyle w:val="ListParagraph"/>
+        <w:ind w:left="1440"/>
+      </w:pPr>
+    </w:p>
+    <w:p>
+      <w:pPr>
+        <w:pStyle w:val="ListParagraph"/>
+        <w:ind w:left="1440"/>
+      </w:pPr>
+    </w:p>
+    <w:p>
+      <w:pPr>
+        <w:pStyle w:val="ListParagraph"/>
+        <w:ind w:left="1440"/>
+      </w:pPr>
+    </w:p>
+    <w:p>
+      <w:pPr>
+        <w:pStyle w:val="ListParagraph"/>
+        <w:ind w:left="1440"/>
+      </w:pPr>
+    </w:p>
+    <w:p>
+      <w:pPr>
+        <w:pStyle w:val="ListParagraph"/>
+        <w:ind w:left="1440"/>
+        <w:rPr>
+          <w:b/>
+        </w:rPr>
+      </w:pPr>
+    </w:p>
+    <w:p>
+      <w:pPr>
+        <w:pStyle w:val="ListParagraph"/>
         <w:numPr>
           <w:ilvl w:val="1"/>
           <w:numId w:val="1"/>
@@ -197,6 +495,83 @@
     <w:p>
       <w:pPr>
         <w:pStyle w:val="ListParagraph"/>
+      </w:pPr>
+      <w:r>
+        <w:t xml:space="preserve">      </w:t>
+      </w:r>
+    </w:p>
+    <w:p>
+      <w:pPr>
+        <w:pStyle w:val="ListParagraph"/>
+      </w:pPr>
+    </w:p>
+    <w:p>
+      <w:pPr>
+        <w:pStyle w:val="ListParagraph"/>
+      </w:pPr>
+      <w:r>
+        <w:t xml:space="preserve">     </w:t>
+      </w:r>
+      <w:r>
+        <w:t>Lachlan: Should know who has done what? Keep track of others’ work. fringe cases</w:t>
+      </w:r>
+    </w:p>
+    <w:p>
+      <w:pPr>
+        <w:pStyle w:val="ListParagraph"/>
+      </w:pPr>
+      <w:r>
+        <w:t xml:space="preserve">   </w:t>
+      </w:r>
+    </w:p>
+    <w:p>
+      <w:pPr>
+        <w:pStyle w:val="ListParagraph"/>
+        <w:ind w:firstLine="200"/>
+      </w:pPr>
+      <w:r>
+        <w:t>Mike: Unify the format of files. Tonight, everyone should go through everything. Everything should be done by 10am tomorrow. Everyone make suggestions.</w:t>
+      </w:r>
+    </w:p>
+    <w:p>
+      <w:pPr>
+        <w:pStyle w:val="ListParagraph"/>
+        <w:ind w:firstLine="200"/>
+      </w:pPr>
+    </w:p>
+    <w:p>
+      <w:pPr>
+        <w:pStyle w:val="ListParagraph"/>
+        <w:ind w:firstLine="200"/>
+      </w:pPr>
+    </w:p>
+    <w:p>
+      <w:pPr>
+        <w:pStyle w:val="ListParagraph"/>
+      </w:pPr>
+      <w:r>
+        <w:t xml:space="preserve">     </w:t>
+      </w:r>
+    </w:p>
+    <w:p>
+      <w:pPr>
+        <w:pStyle w:val="ListParagraph"/>
+      </w:pPr>
+    </w:p>
+    <w:p>
+      <w:pPr>
+        <w:pStyle w:val="ListParagraph"/>
+        <w:rPr>
+          <w:b/>
+        </w:rPr>
+      </w:pPr>
+      <w:r>
+        <w:t xml:space="preserve">     </w:t>
+      </w:r>
+    </w:p>
+    <w:p>
+      <w:pPr>
+        <w:pStyle w:val="ListParagraph"/>
         <w:numPr>
           <w:ilvl w:val="1"/>
           <w:numId w:val="1"/>
@@ -353,6 +728,15 @@
     <w:p>
       <w:pPr>
         <w:pStyle w:val="ListParagraph"/>
+        <w:ind w:left="1440"/>
+        <w:rPr>
+          <w:b/>
+        </w:rPr>
+      </w:pPr>
+    </w:p>
+    <w:p>
+      <w:pPr>
+        <w:pStyle w:val="ListParagraph"/>
         <w:numPr>
           <w:ilvl w:val="1"/>
           <w:numId w:val="1"/>
@@ -421,6 +805,282 @@
       <w:r>
         <w:t>Terminology of our project; program, web application, website, etc.</w:t>
       </w:r>
+    </w:p>
+    <w:p>
+      <w:pPr>
+        <w:pStyle w:val="ListParagraph"/>
+        <w:ind w:left="1440"/>
+      </w:pPr>
+      <w:r>
+        <w:t>Standardise: Web-application.</w:t>
+      </w:r>
+    </w:p>
+    <w:p>
+      <w:pPr>
+        <w:pStyle w:val="ListParagraph"/>
+        <w:ind w:left="1440"/>
+      </w:pPr>
+      <w:r>
+        <w:t>Sam requires a brief recap.</w:t>
+      </w:r>
+    </w:p>
+    <w:p>
+      <w:pPr>
+        <w:pStyle w:val="ListParagraph"/>
+        <w:ind w:left="1440"/>
+      </w:pPr>
+      <w:r>
+        <w:t>Mike: Changing the file name in Latex file is possible but hard. Should not be hard to implement.</w:t>
+      </w:r>
+    </w:p>
+    <w:p>
+      <w:pPr>
+        <w:pStyle w:val="ListParagraph"/>
+        <w:ind w:left="1440"/>
+      </w:pPr>
+    </w:p>
+    <w:p>
+      <w:pPr>
+        <w:pStyle w:val="ListParagraph"/>
+        <w:ind w:left="1440"/>
+      </w:pPr>
+      <w:r>
+        <w:t>Lachlan: Changing names would be large workload.</w:t>
+      </w:r>
+    </w:p>
+    <w:p>
+      <w:pPr>
+        <w:pStyle w:val="ListParagraph"/>
+        <w:ind w:left="1440"/>
+      </w:pPr>
+    </w:p>
+    <w:p>
+      <w:pPr>
+        <w:pStyle w:val="ListParagraph"/>
+        <w:ind w:left="1440"/>
+      </w:pPr>
+      <w:r>
+        <w:t>Mike: History is one of the significant story that the client wants.</w:t>
+      </w:r>
+    </w:p>
+    <w:p>
+      <w:pPr>
+        <w:pStyle w:val="ListParagraph"/>
+        <w:ind w:left="1440"/>
+      </w:pPr>
+    </w:p>
+    <w:p>
+      <w:pPr>
+        <w:pStyle w:val="ListParagraph"/>
+        <w:ind w:left="1440"/>
+      </w:pPr>
+      <w:r>
+        <w:t>Minrui: Instruction of webpage use</w:t>
+      </w:r>
+    </w:p>
+    <w:p>
+      <w:pPr>
+        <w:pStyle w:val="ListParagraph"/>
+        <w:ind w:left="1440"/>
+      </w:pPr>
+    </w:p>
+    <w:p>
+      <w:pPr>
+        <w:pStyle w:val="ListParagraph"/>
+        <w:ind w:left="1440"/>
+      </w:pPr>
+      <w:r>
+        <w:t>Mike: pure functionality. If we have time, then we do the extra work.</w:t>
+      </w:r>
+    </w:p>
+    <w:p>
+      <w:pPr>
+        <w:pStyle w:val="ListParagraph"/>
+        <w:ind w:left="1440"/>
+      </w:pPr>
+    </w:p>
+    <w:p>
+      <w:pPr>
+        <w:pStyle w:val="ListParagraph"/>
+        <w:ind w:left="1440"/>
+      </w:pPr>
+      <w:r>
+        <w:lastRenderedPageBreak/>
+        <w:t>Daniel: put a table in the minute table to record everyone’s role.</w:t>
+      </w:r>
+    </w:p>
+    <w:p>
+      <w:pPr>
+        <w:pStyle w:val="ListParagraph"/>
+        <w:ind w:left="1440"/>
+      </w:pPr>
+    </w:p>
+    <w:p>
+      <w:pPr>
+        <w:pStyle w:val="ListParagraph"/>
+        <w:ind w:left="1440"/>
+      </w:pPr>
+      <w:r>
+        <w:t>Mike: Send leader specific thing.</w:t>
+      </w:r>
+    </w:p>
+    <w:p>
+      <w:pPr>
+        <w:pStyle w:val="ListParagraph"/>
+        <w:ind w:left="1440"/>
+      </w:pPr>
+    </w:p>
+    <w:p>
+      <w:pPr>
+        <w:pStyle w:val="ListParagraph"/>
+        <w:ind w:left="1440"/>
+      </w:pPr>
+      <w:r>
+        <w:t>Lachlan: Documentation would be significant. Structure the group.</w:t>
+      </w:r>
+    </w:p>
+    <w:p>
+      <w:pPr>
+        <w:pStyle w:val="ListParagraph"/>
+        <w:ind w:left="1440"/>
+      </w:pPr>
+    </w:p>
+    <w:p>
+      <w:pPr>
+        <w:pStyle w:val="ListParagraph"/>
+        <w:ind w:left="1440"/>
+      </w:pPr>
+    </w:p>
+    <w:p>
+      <w:pPr>
+        <w:pStyle w:val="ListParagraph"/>
+        <w:ind w:left="1440"/>
+      </w:pPr>
+    </w:p>
+    <w:p>
+      <w:pPr>
+        <w:pStyle w:val="ListParagraph"/>
+        <w:ind w:left="1440"/>
+      </w:pPr>
+    </w:p>
+    <w:p>
+      <w:pPr>
+        <w:pStyle w:val="ListParagraph"/>
+        <w:ind w:left="1440"/>
+      </w:pPr>
+      <w:r>
+        <w:t>Minrui: Make a google doc to record the associate variable</w:t>
+      </w:r>
+      <w:r>
+        <w:t xml:space="preserve"> names in the project shared by front end and back end.</w:t>
+      </w:r>
+    </w:p>
+    <w:p>
+      <w:pPr>
+        <w:pStyle w:val="ListParagraph"/>
+        <w:ind w:left="1440"/>
+      </w:pPr>
+    </w:p>
+    <w:p>
+      <w:pPr>
+        <w:pStyle w:val="ListParagraph"/>
+        <w:ind w:left="1440"/>
+      </w:pPr>
+      <w:r>
+        <w:t>Lachlan: php part should be separate from html part.</w:t>
+      </w:r>
+    </w:p>
+    <w:p>
+      <w:pPr>
+        <w:pStyle w:val="ListParagraph"/>
+        <w:ind w:left="1440"/>
+      </w:pPr>
+    </w:p>
+    <w:p>
+      <w:pPr>
+        <w:pStyle w:val="ListParagraph"/>
+        <w:ind w:left="1440"/>
+      </w:pPr>
+      <w:r>
+        <w:t>Mike: Individual part due on Friday.</w:t>
+      </w:r>
+    </w:p>
+    <w:p>
+      <w:pPr>
+        <w:pStyle w:val="ListParagraph"/>
+        <w:ind w:left="1440"/>
+      </w:pPr>
+    </w:p>
+    <w:p>
+      <w:pPr>
+        <w:pStyle w:val="ListParagraph"/>
+        <w:ind w:left="1440"/>
+      </w:pPr>
+      <w:r>
+        <w:t>Minrui: Build tables in database</w:t>
+      </w:r>
+    </w:p>
+    <w:p>
+      <w:pPr>
+        <w:pStyle w:val="ListParagraph"/>
+        <w:ind w:left="1440"/>
+      </w:pPr>
+    </w:p>
+    <w:p>
+      <w:pPr>
+        <w:pStyle w:val="ListParagraph"/>
+        <w:ind w:left="1440"/>
+      </w:pPr>
+      <w:r>
+        <w:t>Josh: Test database with extreme cases.</w:t>
+      </w:r>
+    </w:p>
+    <w:p>
+      <w:pPr>
+        <w:pStyle w:val="ListParagraph"/>
+        <w:ind w:left="1440"/>
+      </w:pPr>
+    </w:p>
+    <w:p>
+      <w:pPr>
+        <w:pStyle w:val="ListParagraph"/>
+        <w:ind w:left="1440"/>
+      </w:pPr>
+      <w:r>
+        <w:t xml:space="preserve">Mike: </w:t>
+      </w:r>
+      <w:bookmarkStart w:id="0" w:name="_GoBack"/>
+      <w:bookmarkEnd w:id="0"/>
+      <w:r>
+        <w:t xml:space="preserve"> </w:t>
+      </w:r>
+    </w:p>
+    <w:p>
+      <w:pPr>
+        <w:pStyle w:val="ListParagraph"/>
+        <w:ind w:left="1440"/>
+      </w:pPr>
+    </w:p>
+    <w:p>
+      <w:pPr>
+        <w:pStyle w:val="ListParagraph"/>
+        <w:ind w:left="1440"/>
+      </w:pPr>
+    </w:p>
+    <w:p>
+      <w:pPr>
+        <w:pStyle w:val="ListParagraph"/>
+        <w:ind w:left="1440"/>
+      </w:pPr>
+    </w:p>
+    <w:p>
+      <w:pPr>
+        <w:pStyle w:val="ListParagraph"/>
+        <w:ind w:left="1440"/>
+        <w:rPr>
+          <w:b/>
+        </w:rPr>
+      </w:pPr>
     </w:p>
     <w:p>
       <w:pPr>
@@ -1344,6 +2004,7 @@
     <w:rsid w:val="0010362E"/>
     <w:rsid w:val="00182687"/>
     <w:rsid w:val="004F0DB2"/>
+    <w:rsid w:val="00503517"/>
     <w:rsid w:val="00A31775"/>
     <w:rsid w:val="00B42554"/>
   </w:rsids>

</xml_diff>